<commit_message>
cleanup, added security and exception handling
</commit_message>
<xml_diff>
--- a/docs/WIP/CP2/CP02_v0.7.docx
+++ b/docs/WIP/CP2/CP02_v0.7.docx
@@ -635,31 +635,10 @@
     <w:p/>
     <w:p>
       <w:r>
-        <w:t>During development, the greatest hurdle was the nature of EAR application deployment – even though we started several months ahead of schedule</w:t>
-      </w:r>
-      <w:r>
-        <w:t xml:space="preserve"> and clocked in more than 300 hours</w:t>
-      </w:r>
-      <w:r>
-        <w:t>, we still had difficult</w:t>
-      </w:r>
-      <w:r>
-        <w:rPr>
-          <w:noProof/>
-          <w:lang w:val="cs-CZ" w:eastAsia="cs-CZ"/>
-        </w:rPr>
-        <w:t xml:space="preserve"> </w:t>
-      </w:r>
-      <w:r>
-        <w:t xml:space="preserve"> </w:t>
-      </w:r>
-      <w:proofErr w:type="spellStart"/>
-      <w:r>
-        <w:t>ies</w:t>
-      </w:r>
-      <w:proofErr w:type="spellEnd"/>
-      <w:r>
-        <w:t xml:space="preserve"> to fulfil the basic expectations of a </w:t>
+        <w:t xml:space="preserve">During development, the greatest hurdle was the nature of EAR application deployment – even though we started several months ahead of schedule and clocked in more than 300 hours, we still had difficulties to fulfil the basic expectations </w:t>
+      </w:r>
+      <w:r>
+        <w:t xml:space="preserve">of a </w:t>
       </w:r>
       <w:proofErr w:type="spellStart"/>
       <w:r>
@@ -667,24 +646,16 @@
       </w:r>
       <w:proofErr w:type="spellEnd"/>
       <w:r>
-        <w:t xml:space="preserve"> project output</w:t>
-      </w:r>
-      <w:r>
-        <w:t>.</w:t>
-      </w:r>
-      <w:r>
-        <w:t xml:space="preserve"> </w:t>
-      </w:r>
-      <w:proofErr w:type="gramStart"/>
-      <w:r>
-        <w:t>mainly</w:t>
-      </w:r>
-      <w:proofErr w:type="gramEnd"/>
-      <w:r>
-        <w:t xml:space="preserve"> because the greatest problem was not to create and implement the project, but most of the time we struggled with Java EE, or React syntax and we spent more than half the time on the project debugging the individual technologies, rather than building and implementing our own solution.</w:t>
-      </w:r>
-      <w:r>
-        <w:t xml:space="preserve"> </w:t>
+        <w:t xml:space="preserve"> project output. The main cause was that</w:t>
+      </w:r>
+      <w:r>
+        <w:t xml:space="preserve"> the greatest problem was not to create and implement the project, but</w:t>
+      </w:r>
+      <w:r>
+        <w:t xml:space="preserve"> instead</w:t>
+      </w:r>
+      <w:r>
+        <w:t xml:space="preserve"> most of the time we struggled with Java EE or React syntax and we spent more than half the time on the project debugging the individual technologies, rather than building and implementing our own solution. </w:t>
       </w:r>
     </w:p>
     <w:p>
@@ -5310,8 +5281,6 @@
       <w:pPr>
         <w:pStyle w:val="Heading4"/>
       </w:pPr>
-      <w:bookmarkStart w:id="5" w:name="_GoBack"/>
-      <w:bookmarkEnd w:id="5"/>
       <w:r>
         <w:lastRenderedPageBreak/>
         <w:t xml:space="preserve">Named </w:t>
@@ -7154,6 +7123,829 @@
       </w:r>
     </w:p>
     <w:p>
+      <w:r>
+        <w:t>Drawing inspiration from the Reporting Tool</w:t>
+      </w:r>
+      <w:r>
+        <w:t>, authentication is handled through the authentication token architecture:</w:t>
+      </w:r>
+    </w:p>
+    <w:p>
+      <w:pPr>
+        <w:pStyle w:val="HTMLPreformatted"/>
+        <w:shd w:val="clear" w:color="auto" w:fill="2B2B2B"/>
+        <w:rPr>
+          <w:color w:val="A9B7C6"/>
+          <w:sz w:val="18"/>
+        </w:rPr>
+      </w:pPr>
+      <w:r>
+        <w:rPr>
+          <w:color w:val="CC7832"/>
+          <w:sz w:val="18"/>
+        </w:rPr>
+        <w:t xml:space="preserve">public </w:t>
+      </w:r>
+      <w:proofErr w:type="spellStart"/>
+      <w:r>
+        <w:rPr>
+          <w:color w:val="FFC66D"/>
+          <w:sz w:val="18"/>
+        </w:rPr>
+        <w:t>AuthenticationToken</w:t>
+      </w:r>
+      <w:proofErr w:type="spellEnd"/>
+      <w:r>
+        <w:rPr>
+          <w:color w:val="A9B7C6"/>
+          <w:sz w:val="18"/>
+        </w:rPr>
+        <w:t>(</w:t>
+      </w:r>
+      <w:proofErr w:type="spellStart"/>
+      <w:r>
+        <w:rPr>
+          <w:color w:val="A9B7C6"/>
+          <w:sz w:val="18"/>
+        </w:rPr>
+        <w:t>Collection</w:t>
+      </w:r>
+      <w:proofErr w:type="spellEnd"/>
+      <w:r>
+        <w:rPr>
+          <w:color w:val="A9B7C6"/>
+          <w:sz w:val="18"/>
+        </w:rPr>
+        <w:t xml:space="preserve">&lt;? </w:t>
+      </w:r>
+      <w:proofErr w:type="spellStart"/>
+      <w:r>
+        <w:rPr>
+          <w:color w:val="CC7832"/>
+          <w:sz w:val="18"/>
+        </w:rPr>
+        <w:t>extends</w:t>
+      </w:r>
+      <w:proofErr w:type="spellEnd"/>
+      <w:r>
+        <w:rPr>
+          <w:color w:val="CC7832"/>
+          <w:sz w:val="18"/>
+        </w:rPr>
+        <w:t xml:space="preserve"> </w:t>
+      </w:r>
+      <w:proofErr w:type="spellStart"/>
+      <w:r>
+        <w:rPr>
+          <w:color w:val="A9B7C6"/>
+          <w:sz w:val="18"/>
+        </w:rPr>
+        <w:t>GrantedAuthority</w:t>
+      </w:r>
+      <w:proofErr w:type="spellEnd"/>
+      <w:r>
+        <w:rPr>
+          <w:color w:val="A9B7C6"/>
+          <w:sz w:val="18"/>
+        </w:rPr>
+        <w:t xml:space="preserve">&gt; </w:t>
+      </w:r>
+      <w:proofErr w:type="spellStart"/>
+      <w:r>
+        <w:rPr>
+          <w:color w:val="A9B7C6"/>
+          <w:sz w:val="18"/>
+        </w:rPr>
+        <w:t>authorities</w:t>
+      </w:r>
+      <w:proofErr w:type="spellEnd"/>
+      <w:r>
+        <w:rPr>
+          <w:color w:val="CC7832"/>
+          <w:sz w:val="18"/>
+        </w:rPr>
+        <w:t xml:space="preserve">, </w:t>
+      </w:r>
+      <w:proofErr w:type="spellStart"/>
+      <w:r>
+        <w:rPr>
+          <w:color w:val="A9B7C6"/>
+          <w:sz w:val="18"/>
+        </w:rPr>
+        <w:t>UserDetails</w:t>
+      </w:r>
+      <w:proofErr w:type="spellEnd"/>
+      <w:r>
+        <w:rPr>
+          <w:color w:val="A9B7C6"/>
+          <w:sz w:val="18"/>
+        </w:rPr>
+        <w:t xml:space="preserve"> </w:t>
+      </w:r>
+      <w:proofErr w:type="spellStart"/>
+      <w:r>
+        <w:rPr>
+          <w:color w:val="A9B7C6"/>
+          <w:sz w:val="18"/>
+        </w:rPr>
+        <w:t>userDetails</w:t>
+      </w:r>
+      <w:proofErr w:type="spellEnd"/>
+      <w:r>
+        <w:rPr>
+          <w:color w:val="A9B7C6"/>
+          <w:sz w:val="18"/>
+        </w:rPr>
+        <w:t>) {</w:t>
+      </w:r>
+      <w:r>
+        <w:rPr>
+          <w:color w:val="A9B7C6"/>
+          <w:sz w:val="18"/>
+        </w:rPr>
+        <w:br/>
+        <w:t xml:space="preserve">    </w:t>
+      </w:r>
+      <w:proofErr w:type="gramStart"/>
+      <w:r>
+        <w:rPr>
+          <w:color w:val="CC7832"/>
+          <w:sz w:val="18"/>
+        </w:rPr>
+        <w:t>super</w:t>
+      </w:r>
+      <w:r>
+        <w:rPr>
+          <w:color w:val="A9B7C6"/>
+          <w:sz w:val="18"/>
+        </w:rPr>
+        <w:t>(</w:t>
+      </w:r>
+      <w:proofErr w:type="spellStart"/>
+      <w:r>
+        <w:rPr>
+          <w:color w:val="A9B7C6"/>
+          <w:sz w:val="18"/>
+        </w:rPr>
+        <w:t>authorities</w:t>
+      </w:r>
+      <w:proofErr w:type="spellEnd"/>
+      <w:proofErr w:type="gramEnd"/>
+      <w:r>
+        <w:rPr>
+          <w:color w:val="A9B7C6"/>
+          <w:sz w:val="18"/>
+        </w:rPr>
+        <w:t>)</w:t>
+      </w:r>
+      <w:r>
+        <w:rPr>
+          <w:color w:val="CC7832"/>
+          <w:sz w:val="18"/>
+        </w:rPr>
+        <w:t>;</w:t>
+      </w:r>
+      <w:r>
+        <w:rPr>
+          <w:color w:val="CC7832"/>
+          <w:sz w:val="18"/>
+        </w:rPr>
+        <w:br/>
+        <w:t xml:space="preserve">    </w:t>
+      </w:r>
+      <w:proofErr w:type="spellStart"/>
+      <w:r>
+        <w:rPr>
+          <w:color w:val="CC7832"/>
+          <w:sz w:val="18"/>
+        </w:rPr>
+        <w:t>this</w:t>
+      </w:r>
+      <w:r>
+        <w:rPr>
+          <w:color w:val="A9B7C6"/>
+          <w:sz w:val="18"/>
+        </w:rPr>
+        <w:t>.</w:t>
+      </w:r>
+      <w:r>
+        <w:rPr>
+          <w:color w:val="9876AA"/>
+          <w:sz w:val="18"/>
+        </w:rPr>
+        <w:t>userDetails</w:t>
+      </w:r>
+      <w:proofErr w:type="spellEnd"/>
+      <w:r>
+        <w:rPr>
+          <w:color w:val="9876AA"/>
+          <w:sz w:val="18"/>
+        </w:rPr>
+        <w:t xml:space="preserve"> </w:t>
+      </w:r>
+      <w:r>
+        <w:rPr>
+          <w:color w:val="A9B7C6"/>
+          <w:sz w:val="18"/>
+        </w:rPr>
+        <w:t xml:space="preserve">= </w:t>
+      </w:r>
+      <w:proofErr w:type="spellStart"/>
+      <w:r>
+        <w:rPr>
+          <w:color w:val="A9B7C6"/>
+          <w:sz w:val="18"/>
+        </w:rPr>
+        <w:t>userDetails</w:t>
+      </w:r>
+      <w:proofErr w:type="spellEnd"/>
+      <w:r>
+        <w:rPr>
+          <w:color w:val="CC7832"/>
+          <w:sz w:val="18"/>
+        </w:rPr>
+        <w:t>;</w:t>
+      </w:r>
+      <w:r>
+        <w:rPr>
+          <w:color w:val="CC7832"/>
+          <w:sz w:val="18"/>
+        </w:rPr>
+        <w:br/>
+        <w:t xml:space="preserve">    </w:t>
+      </w:r>
+      <w:proofErr w:type="spellStart"/>
+      <w:r>
+        <w:rPr>
+          <w:color w:val="CC7832"/>
+          <w:sz w:val="18"/>
+        </w:rPr>
+        <w:t>super</w:t>
+      </w:r>
+      <w:r>
+        <w:rPr>
+          <w:color w:val="A9B7C6"/>
+          <w:sz w:val="18"/>
+        </w:rPr>
+        <w:t>.setAuthenticated</w:t>
+      </w:r>
+      <w:proofErr w:type="spellEnd"/>
+      <w:r>
+        <w:rPr>
+          <w:color w:val="A9B7C6"/>
+          <w:sz w:val="18"/>
+        </w:rPr>
+        <w:t>(</w:t>
+      </w:r>
+      <w:proofErr w:type="spellStart"/>
+      <w:r>
+        <w:rPr>
+          <w:color w:val="CC7832"/>
+          <w:sz w:val="18"/>
+        </w:rPr>
+        <w:t>true</w:t>
+      </w:r>
+      <w:proofErr w:type="spellEnd"/>
+      <w:r>
+        <w:rPr>
+          <w:color w:val="A9B7C6"/>
+          <w:sz w:val="18"/>
+        </w:rPr>
+        <w:t>)</w:t>
+      </w:r>
+      <w:r>
+        <w:rPr>
+          <w:color w:val="CC7832"/>
+          <w:sz w:val="18"/>
+        </w:rPr>
+        <w:t>;</w:t>
+      </w:r>
+      <w:r>
+        <w:rPr>
+          <w:color w:val="CC7832"/>
+          <w:sz w:val="18"/>
+        </w:rPr>
+        <w:br/>
+        <w:t xml:space="preserve">    </w:t>
+      </w:r>
+      <w:proofErr w:type="spellStart"/>
+      <w:r>
+        <w:rPr>
+          <w:color w:val="CC7832"/>
+          <w:sz w:val="18"/>
+        </w:rPr>
+        <w:t>super</w:t>
+      </w:r>
+      <w:r>
+        <w:rPr>
+          <w:color w:val="A9B7C6"/>
+          <w:sz w:val="18"/>
+        </w:rPr>
+        <w:t>.setDetails</w:t>
+      </w:r>
+      <w:proofErr w:type="spellEnd"/>
+      <w:r>
+        <w:rPr>
+          <w:color w:val="A9B7C6"/>
+          <w:sz w:val="18"/>
+        </w:rPr>
+        <w:t>(</w:t>
+      </w:r>
+      <w:proofErr w:type="spellStart"/>
+      <w:r>
+        <w:rPr>
+          <w:color w:val="A9B7C6"/>
+          <w:sz w:val="18"/>
+        </w:rPr>
+        <w:t>userDetails</w:t>
+      </w:r>
+      <w:proofErr w:type="spellEnd"/>
+      <w:r>
+        <w:rPr>
+          <w:color w:val="A9B7C6"/>
+          <w:sz w:val="18"/>
+        </w:rPr>
+        <w:t>)</w:t>
+      </w:r>
+      <w:r>
+        <w:rPr>
+          <w:color w:val="CC7832"/>
+          <w:sz w:val="18"/>
+        </w:rPr>
+        <w:t>;</w:t>
+      </w:r>
+      <w:r>
+        <w:rPr>
+          <w:color w:val="CC7832"/>
+          <w:sz w:val="18"/>
+        </w:rPr>
+        <w:br/>
+      </w:r>
+      <w:r>
+        <w:rPr>
+          <w:color w:val="A9B7C6"/>
+          <w:sz w:val="18"/>
+        </w:rPr>
+        <w:t>}</w:t>
+      </w:r>
+    </w:p>
+    <w:p>
+      <w:r>
+        <w:t>Naturally, all passwords are encrypted:</w:t>
+      </w:r>
+    </w:p>
+    <w:p>
+      <w:pPr>
+        <w:pStyle w:val="HTMLPreformatted"/>
+        <w:shd w:val="clear" w:color="auto" w:fill="2B2B2B"/>
+        <w:rPr>
+          <w:color w:val="A9B7C6"/>
+          <w:sz w:val="18"/>
+        </w:rPr>
+      </w:pPr>
+      <w:r>
+        <w:rPr>
+          <w:color w:val="CC7832"/>
+          <w:sz w:val="18"/>
+        </w:rPr>
+        <w:t xml:space="preserve">public </w:t>
+      </w:r>
+      <w:proofErr w:type="spellStart"/>
+      <w:r>
+        <w:rPr>
+          <w:color w:val="CC7832"/>
+          <w:sz w:val="18"/>
+        </w:rPr>
+        <w:t>void</w:t>
+      </w:r>
+      <w:proofErr w:type="spellEnd"/>
+      <w:r>
+        <w:rPr>
+          <w:color w:val="CC7832"/>
+          <w:sz w:val="18"/>
+        </w:rPr>
+        <w:t xml:space="preserve"> </w:t>
+      </w:r>
+      <w:proofErr w:type="spellStart"/>
+      <w:r>
+        <w:rPr>
+          <w:color w:val="FFC66D"/>
+          <w:sz w:val="18"/>
+        </w:rPr>
+        <w:t>encodePassword</w:t>
+      </w:r>
+      <w:proofErr w:type="spellEnd"/>
+      <w:r>
+        <w:rPr>
+          <w:color w:val="A9B7C6"/>
+          <w:sz w:val="18"/>
+        </w:rPr>
+        <w:t>(</w:t>
+      </w:r>
+      <w:proofErr w:type="spellStart"/>
+      <w:r>
+        <w:rPr>
+          <w:color w:val="A9B7C6"/>
+          <w:sz w:val="18"/>
+        </w:rPr>
+        <w:t>PasswordEncoder</w:t>
+      </w:r>
+      <w:proofErr w:type="spellEnd"/>
+      <w:r>
+        <w:rPr>
+          <w:color w:val="A9B7C6"/>
+          <w:sz w:val="18"/>
+        </w:rPr>
+        <w:t xml:space="preserve"> </w:t>
+      </w:r>
+      <w:proofErr w:type="spellStart"/>
+      <w:r>
+        <w:rPr>
+          <w:color w:val="A9B7C6"/>
+          <w:sz w:val="18"/>
+        </w:rPr>
+        <w:t>encoder</w:t>
+      </w:r>
+      <w:proofErr w:type="spellEnd"/>
+      <w:r>
+        <w:rPr>
+          <w:color w:val="A9B7C6"/>
+          <w:sz w:val="18"/>
+        </w:rPr>
+        <w:t>) {</w:t>
+      </w:r>
+      <w:r>
+        <w:rPr>
+          <w:color w:val="A9B7C6"/>
+          <w:sz w:val="18"/>
+        </w:rPr>
+        <w:br/>
+        <w:t xml:space="preserve">    </w:t>
+      </w:r>
+      <w:proofErr w:type="spellStart"/>
+      <w:r>
+        <w:rPr>
+          <w:color w:val="CC7832"/>
+          <w:sz w:val="18"/>
+        </w:rPr>
+        <w:t>if</w:t>
+      </w:r>
+      <w:proofErr w:type="spellEnd"/>
+      <w:r>
+        <w:rPr>
+          <w:color w:val="CC7832"/>
+          <w:sz w:val="18"/>
+        </w:rPr>
+        <w:t xml:space="preserve"> </w:t>
+      </w:r>
+      <w:r>
+        <w:rPr>
+          <w:color w:val="A9B7C6"/>
+          <w:sz w:val="18"/>
+        </w:rPr>
+        <w:t>(</w:t>
+      </w:r>
+      <w:proofErr w:type="spellStart"/>
+      <w:r>
+        <w:rPr>
+          <w:color w:val="9876AA"/>
+          <w:sz w:val="18"/>
+        </w:rPr>
+        <w:t>password</w:t>
+      </w:r>
+      <w:proofErr w:type="spellEnd"/>
+      <w:r>
+        <w:rPr>
+          <w:color w:val="9876AA"/>
+          <w:sz w:val="18"/>
+        </w:rPr>
+        <w:t xml:space="preserve"> </w:t>
+      </w:r>
+      <w:r>
+        <w:rPr>
+          <w:color w:val="A9B7C6"/>
+          <w:sz w:val="18"/>
+        </w:rPr>
+        <w:t xml:space="preserve">== </w:t>
+      </w:r>
+      <w:proofErr w:type="spellStart"/>
+      <w:r>
+        <w:rPr>
+          <w:color w:val="CC7832"/>
+          <w:sz w:val="18"/>
+        </w:rPr>
+        <w:t>null</w:t>
+      </w:r>
+      <w:proofErr w:type="spellEnd"/>
+      <w:r>
+        <w:rPr>
+          <w:color w:val="CC7832"/>
+          <w:sz w:val="18"/>
+        </w:rPr>
+        <w:t xml:space="preserve"> </w:t>
+      </w:r>
+      <w:r>
+        <w:rPr>
+          <w:color w:val="A9B7C6"/>
+          <w:sz w:val="18"/>
+        </w:rPr>
+        <w:t xml:space="preserve">|| </w:t>
+      </w:r>
+      <w:proofErr w:type="spellStart"/>
+      <w:r>
+        <w:rPr>
+          <w:color w:val="9876AA"/>
+          <w:sz w:val="18"/>
+        </w:rPr>
+        <w:t>password</w:t>
+      </w:r>
+      <w:r>
+        <w:rPr>
+          <w:color w:val="A9B7C6"/>
+          <w:sz w:val="18"/>
+        </w:rPr>
+        <w:t>.isEmpty</w:t>
+      </w:r>
+      <w:proofErr w:type="spellEnd"/>
+      <w:r>
+        <w:rPr>
+          <w:color w:val="A9B7C6"/>
+          <w:sz w:val="18"/>
+        </w:rPr>
+        <w:t>()) {</w:t>
+      </w:r>
+      <w:r>
+        <w:rPr>
+          <w:color w:val="A9B7C6"/>
+          <w:sz w:val="18"/>
+        </w:rPr>
+        <w:br/>
+        <w:t xml:space="preserve">        </w:t>
+      </w:r>
+      <w:proofErr w:type="spellStart"/>
+      <w:r>
+        <w:rPr>
+          <w:color w:val="CC7832"/>
+          <w:sz w:val="18"/>
+        </w:rPr>
+        <w:t>throw</w:t>
+      </w:r>
+      <w:proofErr w:type="spellEnd"/>
+      <w:r>
+        <w:rPr>
+          <w:color w:val="CC7832"/>
+          <w:sz w:val="18"/>
+        </w:rPr>
+        <w:t xml:space="preserve"> </w:t>
+      </w:r>
+      <w:proofErr w:type="spellStart"/>
+      <w:r>
+        <w:rPr>
+          <w:color w:val="CC7832"/>
+          <w:sz w:val="18"/>
+        </w:rPr>
+        <w:t>new</w:t>
+      </w:r>
+      <w:proofErr w:type="spellEnd"/>
+      <w:r>
+        <w:rPr>
+          <w:color w:val="CC7832"/>
+          <w:sz w:val="18"/>
+        </w:rPr>
+        <w:t xml:space="preserve"> </w:t>
+      </w:r>
+      <w:proofErr w:type="spellStart"/>
+      <w:r>
+        <w:rPr>
+          <w:color w:val="A9B7C6"/>
+          <w:sz w:val="18"/>
+        </w:rPr>
+        <w:t>IllegalStateException</w:t>
+      </w:r>
+      <w:proofErr w:type="spellEnd"/>
+      <w:r>
+        <w:rPr>
+          <w:color w:val="A9B7C6"/>
+          <w:sz w:val="18"/>
+        </w:rPr>
+        <w:t>(</w:t>
+      </w:r>
+      <w:r>
+        <w:rPr>
+          <w:color w:val="6A8759"/>
+          <w:sz w:val="18"/>
+        </w:rPr>
+        <w:t>"</w:t>
+      </w:r>
+      <w:proofErr w:type="spellStart"/>
+      <w:r>
+        <w:rPr>
+          <w:color w:val="6A8759"/>
+          <w:sz w:val="18"/>
+        </w:rPr>
+        <w:t>Cannot</w:t>
+      </w:r>
+      <w:proofErr w:type="spellEnd"/>
+      <w:r>
+        <w:rPr>
+          <w:color w:val="6A8759"/>
+          <w:sz w:val="18"/>
+        </w:rPr>
+        <w:t xml:space="preserve"> </w:t>
+      </w:r>
+      <w:proofErr w:type="spellStart"/>
+      <w:r>
+        <w:rPr>
+          <w:color w:val="6A8759"/>
+          <w:sz w:val="18"/>
+        </w:rPr>
+        <w:t>encode</w:t>
+      </w:r>
+      <w:proofErr w:type="spellEnd"/>
+      <w:r>
+        <w:rPr>
+          <w:color w:val="6A8759"/>
+          <w:sz w:val="18"/>
+        </w:rPr>
+        <w:t xml:space="preserve"> </w:t>
+      </w:r>
+      <w:proofErr w:type="spellStart"/>
+      <w:r>
+        <w:rPr>
+          <w:color w:val="6A8759"/>
+          <w:sz w:val="18"/>
+        </w:rPr>
+        <w:t>an</w:t>
+      </w:r>
+      <w:proofErr w:type="spellEnd"/>
+      <w:r>
+        <w:rPr>
+          <w:color w:val="6A8759"/>
+          <w:sz w:val="18"/>
+        </w:rPr>
+        <w:t xml:space="preserve"> </w:t>
+      </w:r>
+      <w:proofErr w:type="spellStart"/>
+      <w:r>
+        <w:rPr>
+          <w:color w:val="6A8759"/>
+          <w:sz w:val="18"/>
+        </w:rPr>
+        <w:t>empty</w:t>
+      </w:r>
+      <w:proofErr w:type="spellEnd"/>
+      <w:r>
+        <w:rPr>
+          <w:color w:val="6A8759"/>
+          <w:sz w:val="18"/>
+        </w:rPr>
+        <w:t xml:space="preserve"> </w:t>
+      </w:r>
+      <w:proofErr w:type="spellStart"/>
+      <w:r>
+        <w:rPr>
+          <w:color w:val="6A8759"/>
+          <w:sz w:val="18"/>
+        </w:rPr>
+        <w:t>password</w:t>
+      </w:r>
+      <w:proofErr w:type="spellEnd"/>
+      <w:r>
+        <w:rPr>
+          <w:color w:val="6A8759"/>
+          <w:sz w:val="18"/>
+        </w:rPr>
+        <w:t>."</w:t>
+      </w:r>
+      <w:r>
+        <w:rPr>
+          <w:color w:val="A9B7C6"/>
+          <w:sz w:val="18"/>
+        </w:rPr>
+        <w:t>)</w:t>
+      </w:r>
+      <w:r>
+        <w:rPr>
+          <w:color w:val="CC7832"/>
+          <w:sz w:val="18"/>
+        </w:rPr>
+        <w:t>;</w:t>
+      </w:r>
+      <w:r>
+        <w:rPr>
+          <w:color w:val="CC7832"/>
+          <w:sz w:val="18"/>
+        </w:rPr>
+        <w:br/>
+        <w:t xml:space="preserve">    </w:t>
+      </w:r>
+      <w:r>
+        <w:rPr>
+          <w:color w:val="A9B7C6"/>
+          <w:sz w:val="18"/>
+        </w:rPr>
+        <w:t>}</w:t>
+      </w:r>
+      <w:r>
+        <w:rPr>
+          <w:color w:val="A9B7C6"/>
+          <w:sz w:val="18"/>
+        </w:rPr>
+        <w:br/>
+        <w:t xml:space="preserve">    </w:t>
+      </w:r>
+      <w:proofErr w:type="spellStart"/>
+      <w:r>
+        <w:rPr>
+          <w:color w:val="CC7832"/>
+          <w:sz w:val="18"/>
+        </w:rPr>
+        <w:t>this</w:t>
+      </w:r>
+      <w:r>
+        <w:rPr>
+          <w:color w:val="A9B7C6"/>
+          <w:sz w:val="18"/>
+        </w:rPr>
+        <w:t>.</w:t>
+      </w:r>
+      <w:r>
+        <w:rPr>
+          <w:color w:val="9876AA"/>
+          <w:sz w:val="18"/>
+        </w:rPr>
+        <w:t>password</w:t>
+      </w:r>
+      <w:proofErr w:type="spellEnd"/>
+      <w:r>
+        <w:rPr>
+          <w:color w:val="9876AA"/>
+          <w:sz w:val="18"/>
+        </w:rPr>
+        <w:t xml:space="preserve"> </w:t>
+      </w:r>
+      <w:r>
+        <w:rPr>
+          <w:color w:val="A9B7C6"/>
+          <w:sz w:val="18"/>
+        </w:rPr>
+        <w:t xml:space="preserve">= </w:t>
+      </w:r>
+      <w:proofErr w:type="spellStart"/>
+      <w:r>
+        <w:rPr>
+          <w:color w:val="A9B7C6"/>
+          <w:sz w:val="18"/>
+        </w:rPr>
+        <w:t>encoder.encode</w:t>
+      </w:r>
+      <w:proofErr w:type="spellEnd"/>
+      <w:r>
+        <w:rPr>
+          <w:color w:val="A9B7C6"/>
+          <w:sz w:val="18"/>
+        </w:rPr>
+        <w:t>(</w:t>
+      </w:r>
+      <w:proofErr w:type="spellStart"/>
+      <w:r>
+        <w:rPr>
+          <w:color w:val="9876AA"/>
+          <w:sz w:val="18"/>
+        </w:rPr>
+        <w:t>password</w:t>
+      </w:r>
+      <w:proofErr w:type="spellEnd"/>
+      <w:r>
+        <w:rPr>
+          <w:color w:val="A9B7C6"/>
+          <w:sz w:val="18"/>
+        </w:rPr>
+        <w:t>)</w:t>
+      </w:r>
+      <w:r>
+        <w:rPr>
+          <w:color w:val="CC7832"/>
+          <w:sz w:val="18"/>
+        </w:rPr>
+        <w:t>;</w:t>
+      </w:r>
+      <w:r>
+        <w:rPr>
+          <w:color w:val="CC7832"/>
+          <w:sz w:val="18"/>
+        </w:rPr>
+        <w:br/>
+      </w:r>
+      <w:r>
+        <w:rPr>
+          <w:color w:val="A9B7C6"/>
+          <w:sz w:val="18"/>
+        </w:rPr>
+        <w:t>}</w:t>
+      </w:r>
+    </w:p>
+    <w:p>
       <w:pPr>
         <w:pStyle w:val="Heading4"/>
       </w:pPr>
@@ -7162,6 +7954,115 @@
       </w:r>
     </w:p>
     <w:p>
+      <w:r>
+        <w:t xml:space="preserve">Authorization is mostly done on front-end and depends on user role, as defined by </w:t>
+      </w:r>
+      <w:proofErr w:type="spellStart"/>
+      <w:r>
+        <w:t>enum</w:t>
+      </w:r>
+      <w:proofErr w:type="spellEnd"/>
+      <w:r>
+        <w:t>:</w:t>
+      </w:r>
+    </w:p>
+    <w:p>
+      <w:pPr>
+        <w:pStyle w:val="HTMLPreformatted"/>
+        <w:shd w:val="clear" w:color="auto" w:fill="2B2B2B"/>
+        <w:rPr>
+          <w:color w:val="A9B7C6"/>
+          <w:sz w:val="18"/>
+        </w:rPr>
+      </w:pPr>
+      <w:r>
+        <w:rPr>
+          <w:color w:val="CC7832"/>
+          <w:sz w:val="18"/>
+        </w:rPr>
+        <w:t xml:space="preserve">public </w:t>
+      </w:r>
+      <w:proofErr w:type="spellStart"/>
+      <w:r>
+        <w:rPr>
+          <w:color w:val="CC7832"/>
+          <w:sz w:val="18"/>
+        </w:rPr>
+        <w:t>enum</w:t>
+      </w:r>
+      <w:proofErr w:type="spellEnd"/>
+      <w:r>
+        <w:rPr>
+          <w:color w:val="CC7832"/>
+          <w:sz w:val="18"/>
+        </w:rPr>
+        <w:t xml:space="preserve"> </w:t>
+      </w:r>
+      <w:r>
+        <w:rPr>
+          <w:color w:val="A9B7C6"/>
+          <w:sz w:val="18"/>
+        </w:rPr>
+        <w:t>Role {</w:t>
+      </w:r>
+      <w:r>
+        <w:rPr>
+          <w:color w:val="A9B7C6"/>
+          <w:sz w:val="18"/>
+        </w:rPr>
+        <w:br/>
+        <w:t xml:space="preserve">    </w:t>
+      </w:r>
+      <w:r>
+        <w:rPr>
+          <w:i/>
+          <w:iCs/>
+          <w:color w:val="9876AA"/>
+          <w:sz w:val="18"/>
+        </w:rPr>
+        <w:t>ADMIN_ROLE</w:t>
+      </w:r>
+      <w:r>
+        <w:rPr>
+          <w:color w:val="CC7832"/>
+          <w:sz w:val="18"/>
+        </w:rPr>
+        <w:t xml:space="preserve">, </w:t>
+      </w:r>
+      <w:proofErr w:type="gramStart"/>
+      <w:r>
+        <w:rPr>
+          <w:i/>
+          <w:iCs/>
+          <w:color w:val="9876AA"/>
+          <w:sz w:val="18"/>
+        </w:rPr>
+        <w:t>USER_ROLE</w:t>
+      </w:r>
+      <w:r>
+        <w:rPr>
+          <w:color w:val="CC7832"/>
+          <w:sz w:val="18"/>
+        </w:rPr>
+        <w:t>, ;</w:t>
+      </w:r>
+      <w:r>
+        <w:rPr>
+          <w:color w:val="CC7832"/>
+          <w:sz w:val="18"/>
+        </w:rPr>
+        <w:br/>
+      </w:r>
+      <w:r>
+        <w:rPr>
+          <w:color w:val="A9B7C6"/>
+          <w:sz w:val="18"/>
+        </w:rPr>
+        <w:t>}</w:t>
+      </w:r>
+      <w:proofErr w:type="gramEnd"/>
+    </w:p>
+    <w:p>
       <w:pPr>
         <w:pStyle w:val="Heading4"/>
       </w:pPr>
@@ -7171,6 +8072,137 @@
     </w:p>
     <w:p>
       <w:pPr>
+        <w:rPr>
+          <w:highlight w:val="yellow"/>
+        </w:rPr>
+      </w:pPr>
+      <w:proofErr w:type="spellStart"/>
+      <w:r>
+        <w:rPr>
+          <w:highlight w:val="yellow"/>
+        </w:rPr>
+        <w:t>Todo</w:t>
+      </w:r>
+      <w:proofErr w:type="spellEnd"/>
+      <w:r>
+        <w:rPr>
+          <w:highlight w:val="yellow"/>
+        </w:rPr>
+        <w:t xml:space="preserve"> @</w:t>
+      </w:r>
+      <w:proofErr w:type="spellStart"/>
+      <w:r>
+        <w:rPr>
+          <w:highlight w:val="yellow"/>
+        </w:rPr>
+        <w:t>preAuthorize</w:t>
+      </w:r>
+      <w:proofErr w:type="spellEnd"/>
+    </w:p>
+    <w:p>
+      <w:pPr>
+        <w:rPr>
+          <w:highlight w:val="yellow"/>
+        </w:rPr>
+      </w:pPr>
+    </w:p>
+    <w:p>
+      <w:pPr>
+        <w:rPr>
+          <w:i/>
+          <w:highlight w:val="yellow"/>
+        </w:rPr>
+      </w:pPr>
+      <w:r>
+        <w:rPr>
+          <w:i/>
+          <w:highlight w:val="yellow"/>
+        </w:rPr>
+        <w:t xml:space="preserve">You will need to introduce the (@Transactional) </w:t>
+      </w:r>
+      <w:proofErr w:type="spellStart"/>
+      <w:r>
+        <w:rPr>
+          <w:i/>
+          <w:highlight w:val="yellow"/>
+        </w:rPr>
+        <w:t>OccurrenceReportService.update</w:t>
+      </w:r>
+      <w:proofErr w:type="spellEnd"/>
+      <w:r>
+        <w:rPr>
+          <w:i/>
+          <w:highlight w:val="yellow"/>
+        </w:rPr>
+        <w:t xml:space="preserve"> method inherited from the </w:t>
+      </w:r>
+      <w:proofErr w:type="spellStart"/>
+      <w:r>
+        <w:rPr>
+          <w:i/>
+          <w:highlight w:val="yellow"/>
+        </w:rPr>
+        <w:t>AbstractRepositoryService</w:t>
+      </w:r>
+      <w:proofErr w:type="spellEnd"/>
+      <w:r>
+        <w:rPr>
+          <w:i/>
+          <w:highlight w:val="yellow"/>
+        </w:rPr>
+        <w:t xml:space="preserve"> in order to annotate it.</w:t>
+      </w:r>
+    </w:p>
+    <w:p>
+      <w:pPr>
+        <w:rPr>
+          <w:i/>
+        </w:rPr>
+      </w:pPr>
+      <w:bookmarkStart w:id="5" w:name="_GoBack"/>
+      <w:bookmarkEnd w:id="5"/>
+      <w:r>
+        <w:rPr>
+          <w:i/>
+          <w:highlight w:val="yellow"/>
+        </w:rPr>
+        <w:t xml:space="preserve"> •You will need to modify the </w:t>
+      </w:r>
+      <w:proofErr w:type="spellStart"/>
+      <w:r>
+        <w:rPr>
+          <w:i/>
+          <w:highlight w:val="yellow"/>
+        </w:rPr>
+        <w:t>RestExceptionHandler</w:t>
+      </w:r>
+      <w:proofErr w:type="spellEnd"/>
+      <w:r>
+        <w:rPr>
+          <w:i/>
+          <w:highlight w:val="yellow"/>
+        </w:rPr>
+        <w:t xml:space="preserve"> class to pass the Forbidden (403) status generated by </w:t>
+      </w:r>
+      <w:proofErr w:type="gramStart"/>
+      <w:r>
+        <w:rPr>
+          <w:i/>
+          <w:highlight w:val="yellow"/>
+        </w:rPr>
+        <w:t>Spring</w:t>
+      </w:r>
+      <w:proofErr w:type="gramEnd"/>
+      <w:r>
+        <w:rPr>
+          <w:i/>
+          <w:highlight w:val="yellow"/>
+        </w:rPr>
+        <w:t xml:space="preserve"> to the React client.</w:t>
+      </w:r>
+    </w:p>
+    <w:p>
+      <w:pPr>
         <w:pStyle w:val="Heading4"/>
       </w:pPr>
       <w:r>
@@ -7178,8 +8210,14 @@
       </w:r>
     </w:p>
     <w:p>
+      <w:r>
+        <w:t>Different functionalities are available based on user role in database, or the relation the user has to a project, see chapters 2.1.3 and 2.1.5.2 for reference.</w:t>
+      </w:r>
+    </w:p>
+    <w:p>
       <w:pPr>
         <w:pStyle w:val="Heading2"/>
+        <w:spacing w:after="0"/>
       </w:pPr>
       <w:r>
         <w:t>Frontend</w:t>
@@ -7188,6 +8226,7 @@
     <w:p>
       <w:pPr>
         <w:pStyle w:val="Heading3"/>
+        <w:spacing w:after="0"/>
       </w:pPr>
       <w:proofErr w:type="spellStart"/>
       <w:r>
@@ -7196,6 +8235,9 @@
       <w:proofErr w:type="spellEnd"/>
     </w:p>
     <w:p>
+      <w:pPr>
+        <w:spacing w:after="120"/>
+      </w:pPr>
       <w:r>
         <w:t xml:space="preserve">The whole frontend is done in the </w:t>
       </w:r>
@@ -7208,26 +8250,422 @@
         <w:t xml:space="preserve"> library, communicating with the backend using a REST interface.</w:t>
       </w:r>
     </w:p>
+    <w:p>
+      <w:r>
+        <w:t>As an example, we can look at</w:t>
+      </w:r>
+      <w:r>
+        <w:t xml:space="preserve"> a function in</w:t>
+      </w:r>
+      <w:r>
+        <w:t xml:space="preserve"> ProjectStore.js:</w:t>
+      </w:r>
+    </w:p>
+    <w:p>
+      <w:pPr>
+        <w:pStyle w:val="HTMLPreformatted"/>
+        <w:shd w:val="clear" w:color="auto" w:fill="2B2B2B"/>
+        <w:rPr>
+          <w:color w:val="A9B7C6"/>
+          <w:sz w:val="18"/>
+        </w:rPr>
+      </w:pPr>
+      <w:proofErr w:type="spellStart"/>
+      <w:r>
+        <w:rPr>
+          <w:color w:val="FFC66D"/>
+          <w:sz w:val="18"/>
+        </w:rPr>
+        <w:t>onGetAllProjects</w:t>
+      </w:r>
+      <w:proofErr w:type="spellEnd"/>
+      <w:r>
+        <w:rPr>
+          <w:color w:val="A9B7C6"/>
+          <w:sz w:val="18"/>
+        </w:rPr>
+        <w:t>(){</w:t>
+      </w:r>
+      <w:r>
+        <w:rPr>
+          <w:color w:val="A9B7C6"/>
+          <w:sz w:val="18"/>
+        </w:rPr>
+        <w:br/>
+        <w:t xml:space="preserve">    </w:t>
+      </w:r>
+      <w:r>
+        <w:rPr>
+          <w:color w:val="9876AA"/>
+          <w:sz w:val="18"/>
+        </w:rPr>
+        <w:t>console</w:t>
+      </w:r>
+      <w:r>
+        <w:rPr>
+          <w:color w:val="A9B7C6"/>
+          <w:sz w:val="18"/>
+        </w:rPr>
+        <w:t>.</w:t>
+      </w:r>
+      <w:proofErr w:type="gramStart"/>
+      <w:r>
+        <w:rPr>
+          <w:color w:val="FFC66D"/>
+          <w:sz w:val="18"/>
+        </w:rPr>
+        <w:t>log</w:t>
+      </w:r>
+      <w:r>
+        <w:rPr>
+          <w:color w:val="A9B7C6"/>
+          <w:sz w:val="18"/>
+        </w:rPr>
+        <w:t>(</w:t>
+      </w:r>
+      <w:r>
+        <w:rPr>
+          <w:color w:val="6A8759"/>
+          <w:sz w:val="18"/>
+        </w:rPr>
+        <w:t>"</w:t>
+      </w:r>
+      <w:proofErr w:type="spellStart"/>
+      <w:r>
+        <w:rPr>
+          <w:color w:val="6A8759"/>
+          <w:sz w:val="18"/>
+        </w:rPr>
+        <w:t>onGetAllProjects</w:t>
+      </w:r>
+      <w:proofErr w:type="spellEnd"/>
+      <w:proofErr w:type="gramEnd"/>
+      <w:r>
+        <w:rPr>
+          <w:color w:val="6A8759"/>
+          <w:sz w:val="18"/>
+        </w:rPr>
+        <w:t>"</w:t>
+      </w:r>
+      <w:r>
+        <w:rPr>
+          <w:color w:val="A9B7C6"/>
+          <w:sz w:val="18"/>
+        </w:rPr>
+        <w:t>)</w:t>
+      </w:r>
+      <w:r>
+        <w:rPr>
+          <w:color w:val="CC7832"/>
+          <w:sz w:val="18"/>
+        </w:rPr>
+        <w:t>;</w:t>
+      </w:r>
+      <w:r>
+        <w:rPr>
+          <w:color w:val="CC7832"/>
+          <w:sz w:val="18"/>
+        </w:rPr>
+        <w:br/>
+        <w:t xml:space="preserve">    </w:t>
+      </w:r>
+      <w:proofErr w:type="spellStart"/>
+      <w:r>
+        <w:rPr>
+          <w:color w:val="A9B7C6"/>
+          <w:sz w:val="18"/>
+        </w:rPr>
+        <w:t>axios.</w:t>
+      </w:r>
+      <w:r>
+        <w:rPr>
+          <w:color w:val="FFC66D"/>
+          <w:sz w:val="18"/>
+        </w:rPr>
+        <w:t>get</w:t>
+      </w:r>
+      <w:proofErr w:type="spellEnd"/>
+      <w:r>
+        <w:rPr>
+          <w:color w:val="A9B7C6"/>
+          <w:sz w:val="18"/>
+        </w:rPr>
+        <w:t>(</w:t>
+      </w:r>
+      <w:r>
+        <w:rPr>
+          <w:color w:val="6A8759"/>
+          <w:sz w:val="18"/>
+        </w:rPr>
+        <w:t>"/rest/</w:t>
+      </w:r>
+      <w:proofErr w:type="spellStart"/>
+      <w:r>
+        <w:rPr>
+          <w:color w:val="6A8759"/>
+          <w:sz w:val="18"/>
+        </w:rPr>
+        <w:t>project</w:t>
+      </w:r>
+      <w:proofErr w:type="spellEnd"/>
+      <w:r>
+        <w:rPr>
+          <w:color w:val="6A8759"/>
+          <w:sz w:val="18"/>
+        </w:rPr>
+        <w:t>"</w:t>
+      </w:r>
+      <w:r>
+        <w:rPr>
+          <w:color w:val="A9B7C6"/>
+          <w:sz w:val="18"/>
+        </w:rPr>
+        <w:t>).</w:t>
+      </w:r>
+      <w:proofErr w:type="spellStart"/>
+      <w:r>
+        <w:rPr>
+          <w:color w:val="FFC66D"/>
+          <w:sz w:val="18"/>
+        </w:rPr>
+        <w:t>then</w:t>
+      </w:r>
+      <w:proofErr w:type="spellEnd"/>
+      <w:r>
+        <w:rPr>
+          <w:color w:val="A9B7C6"/>
+          <w:sz w:val="18"/>
+        </w:rPr>
+        <w:t>((response) =&gt; {</w:t>
+      </w:r>
+      <w:r>
+        <w:rPr>
+          <w:color w:val="A9B7C6"/>
+          <w:sz w:val="18"/>
+        </w:rPr>
+        <w:br/>
+        <w:t xml:space="preserve">        </w:t>
+      </w:r>
+      <w:proofErr w:type="spellStart"/>
+      <w:r>
+        <w:rPr>
+          <w:b/>
+          <w:bCs/>
+          <w:color w:val="CC7832"/>
+          <w:sz w:val="18"/>
+        </w:rPr>
+        <w:t>this</w:t>
+      </w:r>
+      <w:r>
+        <w:rPr>
+          <w:color w:val="A9B7C6"/>
+          <w:sz w:val="18"/>
+        </w:rPr>
+        <w:t>.</w:t>
+      </w:r>
+      <w:r>
+        <w:rPr>
+          <w:color w:val="FFC66D"/>
+          <w:sz w:val="18"/>
+        </w:rPr>
+        <w:t>setState</w:t>
+      </w:r>
+      <w:proofErr w:type="spellEnd"/>
+      <w:r>
+        <w:rPr>
+          <w:color w:val="A9B7C6"/>
+          <w:sz w:val="18"/>
+        </w:rPr>
+        <w:t>({</w:t>
+      </w:r>
+      <w:r>
+        <w:rPr>
+          <w:color w:val="A9B7C6"/>
+          <w:sz w:val="18"/>
+        </w:rPr>
+        <w:br/>
+        <w:t xml:space="preserve">            </w:t>
+      </w:r>
+      <w:proofErr w:type="spellStart"/>
+      <w:r>
+        <w:rPr>
+          <w:color w:val="9876AA"/>
+          <w:sz w:val="18"/>
+        </w:rPr>
+        <w:t>projects</w:t>
+      </w:r>
+      <w:proofErr w:type="spellEnd"/>
+      <w:r>
+        <w:rPr>
+          <w:color w:val="A9B7C6"/>
+          <w:sz w:val="18"/>
+        </w:rPr>
+        <w:t xml:space="preserve">: </w:t>
+      </w:r>
+      <w:proofErr w:type="spellStart"/>
+      <w:r>
+        <w:rPr>
+          <w:color w:val="A9B7C6"/>
+          <w:sz w:val="18"/>
+        </w:rPr>
+        <w:t>response.</w:t>
+      </w:r>
+      <w:r>
+        <w:rPr>
+          <w:color w:val="9876AA"/>
+          <w:sz w:val="18"/>
+        </w:rPr>
+        <w:t>data</w:t>
+      </w:r>
+      <w:proofErr w:type="spellEnd"/>
+      <w:r>
+        <w:rPr>
+          <w:color w:val="9876AA"/>
+          <w:sz w:val="18"/>
+        </w:rPr>
+        <w:br/>
+        <w:t xml:space="preserve">        </w:t>
+      </w:r>
+      <w:r>
+        <w:rPr>
+          <w:color w:val="A9B7C6"/>
+          <w:sz w:val="18"/>
+        </w:rPr>
+        <w:t>})</w:t>
+      </w:r>
+      <w:r>
+        <w:rPr>
+          <w:color w:val="CC7832"/>
+          <w:sz w:val="18"/>
+        </w:rPr>
+        <w:t>;</w:t>
+      </w:r>
+      <w:r>
+        <w:rPr>
+          <w:color w:val="A9B7C6"/>
+          <w:sz w:val="18"/>
+        </w:rPr>
+        <w:br/>
+        <w:t xml:space="preserve">    }).</w:t>
+      </w:r>
+      <w:proofErr w:type="spellStart"/>
+      <w:r>
+        <w:rPr>
+          <w:color w:val="FFC66D"/>
+          <w:sz w:val="18"/>
+        </w:rPr>
+        <w:t>catch</w:t>
+      </w:r>
+      <w:proofErr w:type="spellEnd"/>
+      <w:r>
+        <w:rPr>
+          <w:color w:val="A9B7C6"/>
+          <w:sz w:val="18"/>
+        </w:rPr>
+        <w:t>((</w:t>
+      </w:r>
+      <w:proofErr w:type="spellStart"/>
+      <w:r>
+        <w:rPr>
+          <w:color w:val="A9B7C6"/>
+          <w:sz w:val="18"/>
+        </w:rPr>
+        <w:t>error</w:t>
+      </w:r>
+      <w:proofErr w:type="spellEnd"/>
+      <w:r>
+        <w:rPr>
+          <w:color w:val="A9B7C6"/>
+          <w:sz w:val="18"/>
+        </w:rPr>
+        <w:t>) =&gt; {</w:t>
+      </w:r>
+      <w:r>
+        <w:rPr>
+          <w:color w:val="A9B7C6"/>
+          <w:sz w:val="18"/>
+        </w:rPr>
+        <w:br/>
+        <w:t xml:space="preserve">        </w:t>
+      </w:r>
+      <w:r>
+        <w:rPr>
+          <w:color w:val="9876AA"/>
+          <w:sz w:val="18"/>
+        </w:rPr>
+        <w:t>console</w:t>
+      </w:r>
+      <w:r>
+        <w:rPr>
+          <w:color w:val="A9B7C6"/>
+          <w:sz w:val="18"/>
+        </w:rPr>
+        <w:t>.</w:t>
+      </w:r>
+      <w:proofErr w:type="gramStart"/>
+      <w:r>
+        <w:rPr>
+          <w:color w:val="FFC66D"/>
+          <w:sz w:val="18"/>
+        </w:rPr>
+        <w:t>log</w:t>
+      </w:r>
+      <w:r>
+        <w:rPr>
+          <w:color w:val="A9B7C6"/>
+          <w:sz w:val="18"/>
+        </w:rPr>
+        <w:t>(</w:t>
+      </w:r>
+      <w:proofErr w:type="spellStart"/>
+      <w:r>
+        <w:rPr>
+          <w:color w:val="A9B7C6"/>
+          <w:sz w:val="18"/>
+        </w:rPr>
+        <w:t>error</w:t>
+      </w:r>
+      <w:proofErr w:type="spellEnd"/>
+      <w:proofErr w:type="gramEnd"/>
+      <w:r>
+        <w:rPr>
+          <w:color w:val="A9B7C6"/>
+          <w:sz w:val="18"/>
+        </w:rPr>
+        <w:t>)</w:t>
+      </w:r>
+      <w:r>
+        <w:rPr>
+          <w:color w:val="CC7832"/>
+          <w:sz w:val="18"/>
+        </w:rPr>
+        <w:t>;</w:t>
+      </w:r>
+      <w:r>
+        <w:rPr>
+          <w:color w:val="CC7832"/>
+          <w:sz w:val="18"/>
+        </w:rPr>
+        <w:br/>
+        <w:t xml:space="preserve">    </w:t>
+      </w:r>
+      <w:r>
+        <w:rPr>
+          <w:color w:val="A9B7C6"/>
+          <w:sz w:val="18"/>
+        </w:rPr>
+        <w:t>})</w:t>
+      </w:r>
+      <w:r>
+        <w:rPr>
+          <w:color w:val="A9B7C6"/>
+          <w:sz w:val="18"/>
+        </w:rPr>
+        <w:br/>
+        <w:t>}</w:t>
+      </w:r>
+    </w:p>
     <w:p/>
-    <w:p>
-      <w:r>
-        <w:t>As an example, we can look at ProjectStore.js:</w:t>
-      </w:r>
-    </w:p>
-    <w:p/>
-    <w:p>
-      <w:pPr>
-        <w:spacing w:line="240" w:lineRule="auto"/>
-        <w:rPr>
-          <w:b/>
-          <w:kern w:val="28"/>
-          <w:sz w:val="36"/>
-        </w:rPr>
-      </w:pPr>
-      <w:r>
-        <w:br w:type="page"/>
-      </w:r>
-    </w:p>
     <w:p>
       <w:pPr>
         <w:pStyle w:val="Heading1"/>
@@ -8129,7 +9567,7 @@
       <w:rPr>
         <w:noProof/>
       </w:rPr>
-      <w:t>1</w:t>
+      <w:t>6</w:t>
     </w:r>
     <w:r>
       <w:fldChar w:fldCharType="end"/>
@@ -10161,7 +11599,7 @@
 </file>
 
 <file path=customXml/itemProps1.xml><?xml version="1.0" encoding="utf-8"?>
-<ds:datastoreItem xmlns:ds="http://schemas.openxmlformats.org/officeDocument/2006/customXml" ds:itemID="{65CA382F-EEA0-456F-BF63-47D2966DA7C1}">
+<ds:datastoreItem xmlns:ds="http://schemas.openxmlformats.org/officeDocument/2006/customXml" ds:itemID="{F2961E82-625A-447F-ADE0-F8ED3807FA41}">
   <ds:schemaRefs>
     <ds:schemaRef ds:uri="http://schemas.openxmlformats.org/officeDocument/2006/bibliography"/>
   </ds:schemaRefs>

</xml_diff>